<commit_message>
Added pseudocode for javascripts/create-graph.js
</commit_message>
<xml_diff>
--- a/Web Visualization/pseudocode_CSV_Convert.docx
+++ b/Web Visualization/pseudocode_CSV_Convert.docx
@@ -18,7 +18,21 @@
         <w:rPr>
           <w:rFonts w:ascii="Times New Roman" w:hAnsi="Times New Roman" w:cs="Times New Roman"/>
         </w:rPr>
-        <w:t xml:space="preserve"> (.xlsm)</w:t>
+        <w:t xml:space="preserve"> (.</w:t>
+      </w:r>
+      <w:proofErr w:type="spellStart"/>
+      <w:r>
+        <w:rPr>
+          <w:rFonts w:ascii="Times New Roman" w:hAnsi="Times New Roman" w:cs="Times New Roman"/>
+        </w:rPr>
+        <w:t>xlsm</w:t>
+      </w:r>
+      <w:proofErr w:type="spellEnd"/>
+      <w:r>
+        <w:rPr>
+          <w:rFonts w:ascii="Times New Roman" w:hAnsi="Times New Roman" w:cs="Times New Roman"/>
+        </w:rPr>
+        <w:t>)</w:t>
       </w:r>
       <w:r>
         <w:rPr>
@@ -78,7 +92,49 @@
         <w:rPr>
           <w:rFonts w:ascii="Times New Roman" w:hAnsi="Times New Roman" w:cs="Times New Roman"/>
         </w:rPr>
-        <w:t xml:space="preserve"> The number of csv files are equal to the number of sheets in .xlsm workbook. The .xlsm workbook has multiple sheets. These sheets contain the raw data extracted from the different data sources or websites. There is also a cleaned dataset sheet in the .xlsm workbook that has the selected and curated data for further visualization. </w:t>
+        <w:t xml:space="preserve"> The number of csv files are equal to the number of sheets in .</w:t>
+      </w:r>
+      <w:proofErr w:type="spellStart"/>
+      <w:r>
+        <w:rPr>
+          <w:rFonts w:ascii="Times New Roman" w:hAnsi="Times New Roman" w:cs="Times New Roman"/>
+        </w:rPr>
+        <w:t>xlsm</w:t>
+      </w:r>
+      <w:proofErr w:type="spellEnd"/>
+      <w:r>
+        <w:rPr>
+          <w:rFonts w:ascii="Times New Roman" w:hAnsi="Times New Roman" w:cs="Times New Roman"/>
+        </w:rPr>
+        <w:t xml:space="preserve"> workbook. The .</w:t>
+      </w:r>
+      <w:proofErr w:type="spellStart"/>
+      <w:r>
+        <w:rPr>
+          <w:rFonts w:ascii="Times New Roman" w:hAnsi="Times New Roman" w:cs="Times New Roman"/>
+        </w:rPr>
+        <w:t>xlsm</w:t>
+      </w:r>
+      <w:proofErr w:type="spellEnd"/>
+      <w:r>
+        <w:rPr>
+          <w:rFonts w:ascii="Times New Roman" w:hAnsi="Times New Roman" w:cs="Times New Roman"/>
+        </w:rPr>
+        <w:t xml:space="preserve"> workbook has multiple sheets. These sheets contain the raw data extracted from the different data sources or websites. There is also a cleaned dataset sheet in the .</w:t>
+      </w:r>
+      <w:proofErr w:type="spellStart"/>
+      <w:r>
+        <w:rPr>
+          <w:rFonts w:ascii="Times New Roman" w:hAnsi="Times New Roman" w:cs="Times New Roman"/>
+        </w:rPr>
+        <w:t>xlsm</w:t>
+      </w:r>
+      <w:proofErr w:type="spellEnd"/>
+      <w:r>
+        <w:rPr>
+          <w:rFonts w:ascii="Times New Roman" w:hAnsi="Times New Roman" w:cs="Times New Roman"/>
+        </w:rPr>
+        <w:t xml:space="preserve"> workbook that has the selected and curated data for further visualization. </w:t>
       </w:r>
       <w:r>
         <w:rPr>
@@ -159,18 +215,21 @@
         </w:rPr>
         <w:t xml:space="preserve">Declare </w:t>
       </w:r>
+      <w:proofErr w:type="spellStart"/>
       <w:r>
         <w:rPr>
           <w:rFonts w:ascii="Courier New" w:hAnsi="Courier New" w:cs="Courier New"/>
         </w:rPr>
         <w:t>Excel.Worksheet</w:t>
       </w:r>
+      <w:proofErr w:type="spellEnd"/>
       <w:r>
         <w:rPr>
           <w:rFonts w:ascii="Times New Roman" w:hAnsi="Times New Roman" w:cs="Times New Roman"/>
         </w:rPr>
         <w:t xml:space="preserve"> </w:t>
       </w:r>
+      <w:proofErr w:type="spellStart"/>
       <w:r>
         <w:rPr>
           <w:rFonts w:ascii="Times New Roman" w:hAnsi="Times New Roman" w:cs="Times New Roman"/>
@@ -178,6 +237,7 @@
         </w:rPr>
         <w:t>ws</w:t>
       </w:r>
+      <w:proofErr w:type="spellEnd"/>
     </w:p>
     <w:p>
       <w:pPr>
@@ -204,6 +264,7 @@
         </w:rPr>
         <w:t xml:space="preserve"> </w:t>
       </w:r>
+      <w:proofErr w:type="spellStart"/>
       <w:r>
         <w:rPr>
           <w:rFonts w:ascii="Times New Roman" w:hAnsi="Times New Roman" w:cs="Times New Roman"/>
@@ -211,6 +272,7 @@
         </w:rPr>
         <w:t>SaveToDirectory</w:t>
       </w:r>
+      <w:proofErr w:type="spellEnd"/>
     </w:p>
     <w:p>
       <w:pPr>
@@ -225,6 +287,7 @@
         </w:rPr>
         <w:t xml:space="preserve">Initialize </w:t>
       </w:r>
+      <w:proofErr w:type="spellStart"/>
       <w:r>
         <w:rPr>
           <w:rFonts w:ascii="Times New Roman" w:hAnsi="Times New Roman" w:cs="Times New Roman"/>
@@ -232,6 +295,7 @@
         </w:rPr>
         <w:t>SaveToDirectory</w:t>
       </w:r>
+      <w:proofErr w:type="spellEnd"/>
       <w:r>
         <w:rPr>
           <w:rFonts w:ascii="Times New Roman" w:hAnsi="Times New Roman" w:cs="Times New Roman"/>
@@ -296,6 +360,7 @@
         </w:rPr>
         <w:t xml:space="preserve"> </w:t>
       </w:r>
+      <w:proofErr w:type="spellStart"/>
       <w:r>
         <w:rPr>
           <w:rFonts w:ascii="Times New Roman" w:hAnsi="Times New Roman" w:cs="Times New Roman"/>
@@ -303,6 +368,7 @@
         </w:rPr>
         <w:t>ws</w:t>
       </w:r>
+      <w:proofErr w:type="spellEnd"/>
       <w:r>
         <w:rPr>
           <w:rFonts w:ascii="Times New Roman" w:hAnsi="Times New Roman" w:cs="Times New Roman"/>
@@ -315,17 +381,33 @@
         </w:rPr>
         <w:t xml:space="preserve"> </w:t>
       </w:r>
+      <w:proofErr w:type="spellStart"/>
       <w:r>
         <w:rPr>
           <w:rFonts w:ascii="Courier New" w:hAnsi="Courier New" w:cs="Courier New"/>
         </w:rPr>
         <w:t>ThisWorkbook.Worksheets</w:t>
       </w:r>
+      <w:proofErr w:type="spellEnd"/>
       <w:r>
         <w:rPr>
           <w:rFonts w:ascii="Courier New" w:hAnsi="Courier New" w:cs="Courier New"/>
         </w:rPr>
-        <w:t xml:space="preserve"> //ThisWorkbook.Worksheets is a VBA method that returns all the //worksheets in the Excel Workbook</w:t>
+        <w:t xml:space="preserve"> //</w:t>
+      </w:r>
+      <w:proofErr w:type="spellStart"/>
+      <w:r>
+        <w:rPr>
+          <w:rFonts w:ascii="Courier New" w:hAnsi="Courier New" w:cs="Courier New"/>
+        </w:rPr>
+        <w:t>ThisWorkbook.Worksheets</w:t>
+      </w:r>
+      <w:proofErr w:type="spellEnd"/>
+      <w:r>
+        <w:rPr>
+          <w:rFonts w:ascii="Courier New" w:hAnsi="Courier New" w:cs="Courier New"/>
+        </w:rPr>
+        <w:t xml:space="preserve"> is a VBA method that returns all the //worksheets in the Excel Workbook</w:t>
       </w:r>
     </w:p>
     <w:p>
@@ -347,6 +429,8 @@
         </w:rPr>
         <w:t xml:space="preserve">   </w:t>
       </w:r>
+      <w:proofErr w:type="spellStart"/>
+      <w:proofErr w:type="gramStart"/>
       <w:r>
         <w:rPr>
           <w:rFonts w:ascii="Times New Roman" w:hAnsi="Times New Roman" w:cs="Times New Roman"/>
@@ -358,21 +442,60 @@
         <w:rPr>
           <w:rFonts w:ascii="Times New Roman" w:hAnsi="Times New Roman" w:cs="Times New Roman"/>
         </w:rPr>
-        <w:t xml:space="preserve">.SaveAs SaveToDirectory &amp; </w:t>
-      </w:r>
+        <w:t>.SaveAs</w:t>
+      </w:r>
+      <w:proofErr w:type="spellEnd"/>
+      <w:proofErr w:type="gramEnd"/>
+      <w:r>
+        <w:rPr>
+          <w:rFonts w:ascii="Times New Roman" w:hAnsi="Times New Roman" w:cs="Times New Roman"/>
+        </w:rPr>
+        <w:t xml:space="preserve"> </w:t>
+      </w:r>
+      <w:proofErr w:type="spellStart"/>
       <w:r>
         <w:rPr>
           <w:rFonts w:ascii="Times New Roman" w:hAnsi="Times New Roman" w:cs="Times New Roman"/>
           <w:i/>
         </w:rPr>
+        <w:t>SaveToDirectory</w:t>
+      </w:r>
+      <w:proofErr w:type="spellEnd"/>
+      <w:r>
+        <w:rPr>
+          <w:rFonts w:ascii="Times New Roman" w:hAnsi="Times New Roman" w:cs="Times New Roman"/>
+        </w:rPr>
+        <w:t xml:space="preserve"> &amp; </w:t>
+      </w:r>
+      <w:proofErr w:type="spellStart"/>
+      <w:r>
+        <w:rPr>
+          <w:rFonts w:ascii="Times New Roman" w:hAnsi="Times New Roman" w:cs="Times New Roman"/>
+          <w:i/>
+        </w:rPr>
         <w:t>ws</w:t>
       </w:r>
       <w:r>
         <w:rPr>
           <w:rFonts w:ascii="Times New Roman" w:hAnsi="Times New Roman" w:cs="Times New Roman"/>
         </w:rPr>
-        <w:t>.Name, xlCSV</w:t>
-      </w:r>
+        <w:t>.Name</w:t>
+      </w:r>
+      <w:proofErr w:type="spellEnd"/>
+      <w:r>
+        <w:rPr>
+          <w:rFonts w:ascii="Times New Roman" w:hAnsi="Times New Roman" w:cs="Times New Roman"/>
+        </w:rPr>
+        <w:t xml:space="preserve">, </w:t>
+      </w:r>
+      <w:proofErr w:type="spellStart"/>
+      <w:r>
+        <w:rPr>
+          <w:rFonts w:ascii="Times New Roman" w:hAnsi="Times New Roman" w:cs="Times New Roman"/>
+        </w:rPr>
+        <w:t>xlCSV</w:t>
+      </w:r>
+      <w:proofErr w:type="spellEnd"/>
       <w:r>
         <w:rPr>
           <w:rFonts w:ascii="Times New Roman" w:hAnsi="Times New Roman" w:cs="Times New Roman"/>
@@ -448,19 +571,115 @@
           <w:rFonts w:ascii="Times New Roman" w:hAnsi="Times New Roman" w:cs="Times New Roman"/>
         </w:rPr>
       </w:pPr>
-      <w:r>
-        <w:rPr>
-          <w:rFonts w:ascii="Times New Roman" w:hAnsi="Times New Roman" w:cs="Times New Roman"/>
-        </w:rPr>
-        <w:t>Write pseudo code for visualizing streaming data</w:t>
-      </w:r>
-    </w:p>
-    <w:p>
-      <w:pPr>
-        <w:rPr>
-          <w:rFonts w:ascii="Times New Roman" w:hAnsi="Times New Roman" w:cs="Times New Roman"/>
-        </w:rPr>
-      </w:pPr>
+    </w:p>
+    <w:p>
+      <w:pPr>
+        <w:rPr>
+          <w:rFonts w:ascii="Times New Roman" w:hAnsi="Times New Roman" w:cs="Times New Roman"/>
+        </w:rPr>
+      </w:pPr>
+    </w:p>
+    <w:p>
+      <w:pPr>
+        <w:rPr>
+          <w:rFonts w:ascii="Times New Roman" w:hAnsi="Times New Roman" w:cs="Times New Roman"/>
+        </w:rPr>
+      </w:pPr>
+    </w:p>
+    <w:p>
+      <w:pPr>
+        <w:rPr>
+          <w:rFonts w:ascii="Times New Roman" w:hAnsi="Times New Roman" w:cs="Times New Roman"/>
+        </w:rPr>
+      </w:pPr>
+    </w:p>
+    <w:p>
+      <w:pPr>
+        <w:rPr>
+          <w:rFonts w:ascii="Times New Roman" w:hAnsi="Times New Roman" w:cs="Times New Roman"/>
+        </w:rPr>
+      </w:pPr>
+    </w:p>
+    <w:p>
+      <w:pPr>
+        <w:rPr>
+          <w:rFonts w:ascii="Times New Roman" w:hAnsi="Times New Roman" w:cs="Times New Roman"/>
+        </w:rPr>
+      </w:pPr>
+    </w:p>
+    <w:p>
+      <w:pPr>
+        <w:rPr>
+          <w:rFonts w:ascii="Times New Roman" w:hAnsi="Times New Roman" w:cs="Times New Roman"/>
+        </w:rPr>
+      </w:pPr>
+    </w:p>
+    <w:p>
+      <w:pPr>
+        <w:rPr>
+          <w:rFonts w:ascii="Times New Roman" w:hAnsi="Times New Roman" w:cs="Times New Roman"/>
+        </w:rPr>
+      </w:pPr>
+    </w:p>
+    <w:p>
+      <w:pPr>
+        <w:rPr>
+          <w:rFonts w:ascii="Times New Roman" w:hAnsi="Times New Roman" w:cs="Times New Roman"/>
+        </w:rPr>
+      </w:pPr>
+    </w:p>
+    <w:p>
+      <w:pPr>
+        <w:rPr>
+          <w:rFonts w:ascii="Times New Roman" w:hAnsi="Times New Roman" w:cs="Times New Roman"/>
+        </w:rPr>
+      </w:pPr>
+    </w:p>
+    <w:p>
+      <w:pPr>
+        <w:rPr>
+          <w:rFonts w:ascii="Times New Roman" w:hAnsi="Times New Roman" w:cs="Times New Roman"/>
+        </w:rPr>
+      </w:pPr>
+    </w:p>
+    <w:p>
+      <w:pPr>
+        <w:rPr>
+          <w:rFonts w:ascii="Times New Roman" w:hAnsi="Times New Roman" w:cs="Times New Roman"/>
+        </w:rPr>
+      </w:pPr>
+    </w:p>
+    <w:p>
+      <w:pPr>
+        <w:rPr>
+          <w:rFonts w:ascii="Times New Roman" w:hAnsi="Times New Roman" w:cs="Times New Roman"/>
+        </w:rPr>
+      </w:pPr>
+      <w:r>
+        <w:rPr>
+          <w:rFonts w:ascii="Times New Roman" w:hAnsi="Times New Roman" w:cs="Times New Roman"/>
+        </w:rPr>
+        <w:lastRenderedPageBreak/>
+        <w:t xml:space="preserve">This is a pseudocode </w:t>
+      </w:r>
+      <w:r>
+        <w:rPr>
+          <w:rFonts w:ascii="Times New Roman" w:hAnsi="Times New Roman" w:cs="Times New Roman"/>
+        </w:rPr>
+        <w:t>for visualizing streaming data</w:t>
+      </w:r>
+      <w:r>
+        <w:rPr>
+          <w:rFonts w:ascii="Times New Roman" w:hAnsi="Times New Roman" w:cs="Times New Roman"/>
+        </w:rPr>
+        <w:t>.</w:t>
+      </w:r>
+      <w:r>
+        <w:rPr>
+          <w:rFonts w:ascii="Times New Roman" w:hAnsi="Times New Roman" w:cs="Times New Roman"/>
+        </w:rPr>
+        <w:t xml:space="preserve"> </w:t>
+      </w:r>
       <w:r>
         <w:rPr>
           <w:rFonts w:ascii="Times New Roman" w:hAnsi="Times New Roman" w:cs="Times New Roman"/>
@@ -487,27 +706,705 @@
       <w:pPr>
         <w:rPr>
           <w:rFonts w:ascii="Times New Roman" w:hAnsi="Times New Roman" w:cs="Times New Roman"/>
-          <w:b/>
-        </w:rPr>
-      </w:pPr>
-    </w:p>
-    <w:p>
-      <w:pPr>
-        <w:rPr>
-          <w:rFonts w:ascii="Times New Roman" w:hAnsi="Times New Roman" w:cs="Times New Roman"/>
-          <w:b/>
-        </w:rPr>
-      </w:pPr>
-    </w:p>
-    <w:p>
-      <w:pPr>
-        <w:rPr>
-          <w:rFonts w:ascii="Times New Roman" w:hAnsi="Times New Roman" w:cs="Times New Roman"/>
-          <w:b/>
-        </w:rPr>
-      </w:pPr>
+        </w:rPr>
+      </w:pPr>
+      <w:r>
+        <w:rPr>
+          <w:rFonts w:ascii="Times New Roman" w:hAnsi="Times New Roman" w:cs="Times New Roman"/>
+          <w:b/>
+        </w:rPr>
+        <w:tab/>
+        <w:t xml:space="preserve">Function </w:t>
+      </w:r>
+      <w:r>
+        <w:rPr>
+          <w:rFonts w:ascii="Times New Roman" w:hAnsi="Times New Roman" w:cs="Times New Roman"/>
+        </w:rPr>
+        <w:t>parseData</w:t>
+      </w:r>
+      <w:r>
+        <w:rPr>
+          <w:rFonts w:ascii="Times New Roman" w:hAnsi="Times New Roman" w:cs="Times New Roman"/>
+        </w:rPr>
+        <w:t>(createGraph)</w:t>
+      </w:r>
+    </w:p>
+    <w:p>
+      <w:pPr>
+        <w:rPr>
+          <w:rFonts w:ascii="Times New Roman" w:hAnsi="Times New Roman" w:cs="Times New Roman"/>
+        </w:rPr>
+      </w:pPr>
+      <w:r>
+        <w:rPr>
+          <w:rFonts w:ascii="Times New Roman" w:hAnsi="Times New Roman" w:cs="Times New Roman"/>
+        </w:rPr>
+        <w:tab/>
+      </w:r>
+      <w:r>
+        <w:rPr>
+          <w:rFonts w:ascii="Times New Roman" w:hAnsi="Times New Roman" w:cs="Times New Roman"/>
+        </w:rPr>
+        <w:tab/>
+        <w:t xml:space="preserve">Extract the </w:t>
+      </w:r>
+      <w:r>
+        <w:rPr>
+          <w:rFonts w:ascii="Times New Roman" w:hAnsi="Times New Roman" w:cs="Times New Roman"/>
+        </w:rPr>
+        <w:t>CleanedDataset.csv</w:t>
+      </w:r>
+      <w:r>
+        <w:rPr>
+          <w:rFonts w:ascii="Times New Roman" w:hAnsi="Times New Roman" w:cs="Times New Roman"/>
+        </w:rPr>
+        <w:t xml:space="preserve"> using Papa Parse library</w:t>
+      </w:r>
+    </w:p>
+    <w:p>
+      <w:pPr>
+        <w:rPr>
+          <w:rFonts w:ascii="Times New Roman" w:hAnsi="Times New Roman" w:cs="Times New Roman"/>
+        </w:rPr>
+      </w:pPr>
+      <w:r>
+        <w:rPr>
+          <w:rFonts w:ascii="Times New Roman" w:hAnsi="Times New Roman" w:cs="Times New Roman"/>
+        </w:rPr>
+        <w:tab/>
+      </w:r>
+      <w:r>
+        <w:rPr>
+          <w:rFonts w:ascii="Times New Roman" w:hAnsi="Times New Roman" w:cs="Times New Roman"/>
+        </w:rPr>
+        <w:tab/>
+        <w:t xml:space="preserve">// </w:t>
+      </w:r>
+      <w:r>
+        <w:rPr>
+          <w:rFonts w:ascii="Times New Roman" w:hAnsi="Times New Roman" w:cs="Times New Roman"/>
+        </w:rPr>
+        <w:t>CleanedDataset</w:t>
+      </w:r>
+      <w:r>
+        <w:rPr>
+          <w:rFonts w:ascii="Times New Roman" w:hAnsi="Times New Roman" w:cs="Times New Roman"/>
+        </w:rPr>
+        <w:t xml:space="preserve">.data is the excel data extracted from </w:t>
+      </w:r>
+      <w:r>
+        <w:rPr>
+          <w:rFonts w:ascii="Times New Roman" w:hAnsi="Times New Roman" w:cs="Times New Roman"/>
+        </w:rPr>
+        <w:t>CleanedDataset.csv</w:t>
+      </w:r>
+    </w:p>
+    <w:p>
+      <w:pPr>
+        <w:rPr>
+          <w:rFonts w:ascii="Times New Roman" w:hAnsi="Times New Roman" w:cs="Times New Roman"/>
+        </w:rPr>
+      </w:pPr>
+      <w:r>
+        <w:rPr>
+          <w:rFonts w:ascii="Times New Roman" w:hAnsi="Times New Roman" w:cs="Times New Roman"/>
+        </w:rPr>
+        <w:tab/>
+      </w:r>
+      <w:r>
+        <w:rPr>
+          <w:rFonts w:ascii="Times New Roman" w:hAnsi="Times New Roman" w:cs="Times New Roman"/>
+        </w:rPr>
+        <w:tab/>
+        <w:t>Call createGraph (</w:t>
+      </w:r>
+      <w:r>
+        <w:rPr>
+          <w:rFonts w:ascii="Times New Roman" w:hAnsi="Times New Roman" w:cs="Times New Roman"/>
+        </w:rPr>
+        <w:t>CleanedDataset</w:t>
+      </w:r>
+      <w:r>
+        <w:rPr>
+          <w:rFonts w:ascii="Times New Roman" w:hAnsi="Times New Roman" w:cs="Times New Roman"/>
+        </w:rPr>
+        <w:t>.data</w:t>
+      </w:r>
+      <w:r>
+        <w:rPr>
+          <w:rFonts w:ascii="Times New Roman" w:hAnsi="Times New Roman" w:cs="Times New Roman"/>
+        </w:rPr>
+        <w:t>)</w:t>
+      </w:r>
+    </w:p>
+    <w:p>
+      <w:pPr>
+        <w:rPr>
+          <w:rFonts w:ascii="Times New Roman" w:hAnsi="Times New Roman" w:cs="Times New Roman"/>
+          <w:b/>
+        </w:rPr>
+      </w:pPr>
+      <w:r>
+        <w:rPr>
+          <w:rFonts w:ascii="Times New Roman" w:hAnsi="Times New Roman" w:cs="Times New Roman"/>
+        </w:rPr>
+        <w:tab/>
+      </w:r>
+      <w:r>
+        <w:rPr>
+          <w:rFonts w:ascii="Times New Roman" w:hAnsi="Times New Roman" w:cs="Times New Roman"/>
+          <w:b/>
+        </w:rPr>
+        <w:t>End Function</w:t>
+      </w:r>
+    </w:p>
+    <w:p>
+      <w:pPr>
+        <w:rPr>
+          <w:rFonts w:ascii="Times New Roman" w:hAnsi="Times New Roman" w:cs="Times New Roman"/>
+        </w:rPr>
+      </w:pPr>
+      <w:r>
+        <w:rPr>
+          <w:rFonts w:ascii="Times New Roman" w:hAnsi="Times New Roman" w:cs="Times New Roman"/>
+        </w:rPr>
+        <w:tab/>
+      </w:r>
+      <w:r>
+        <w:rPr>
+          <w:rFonts w:ascii="Times New Roman" w:hAnsi="Times New Roman" w:cs="Times New Roman"/>
+          <w:b/>
+        </w:rPr>
+        <w:t>Function</w:t>
+      </w:r>
+      <w:r>
+        <w:rPr>
+          <w:rFonts w:ascii="Times New Roman" w:hAnsi="Times New Roman" w:cs="Times New Roman"/>
+        </w:rPr>
+        <w:t xml:space="preserve"> </w:t>
+      </w:r>
+      <w:proofErr w:type="gramStart"/>
+      <w:r>
+        <w:rPr>
+          <w:rFonts w:ascii="Times New Roman" w:hAnsi="Times New Roman" w:cs="Times New Roman"/>
+        </w:rPr>
+        <w:t>createGraph(</w:t>
+      </w:r>
+      <w:proofErr w:type="gramEnd"/>
+      <w:r>
+        <w:rPr>
+          <w:rFonts w:ascii="Times New Roman" w:hAnsi="Times New Roman" w:cs="Times New Roman"/>
+        </w:rPr>
+        <w:t>data</w:t>
+      </w:r>
+      <w:r>
+        <w:rPr>
+          <w:rFonts w:ascii="Times New Roman" w:hAnsi="Times New Roman" w:cs="Times New Roman"/>
+        </w:rPr>
+        <w:t>)</w:t>
+      </w:r>
+    </w:p>
+    <w:p>
+      <w:pPr>
+        <w:rPr>
+          <w:rFonts w:ascii="Times New Roman" w:hAnsi="Times New Roman" w:cs="Times New Roman"/>
+        </w:rPr>
+      </w:pPr>
+      <w:r>
+        <w:rPr>
+          <w:rFonts w:ascii="Times New Roman" w:hAnsi="Times New Roman" w:cs="Times New Roman"/>
+        </w:rPr>
+        <w:tab/>
+      </w:r>
+      <w:r>
+        <w:rPr>
+          <w:rFonts w:ascii="Times New Roman" w:hAnsi="Times New Roman" w:cs="Times New Roman"/>
+        </w:rPr>
+        <w:tab/>
+        <w:t>Initialize</w:t>
+      </w:r>
+      <w:r>
+        <w:rPr>
+          <w:rFonts w:ascii="Times New Roman" w:hAnsi="Times New Roman" w:cs="Times New Roman"/>
+        </w:rPr>
+        <w:t xml:space="preserve"> </w:t>
+      </w:r>
+      <w:r>
+        <w:rPr>
+          <w:rFonts w:ascii="Times New Roman" w:hAnsi="Times New Roman" w:cs="Times New Roman"/>
+        </w:rPr>
+        <w:t xml:space="preserve">array variable </w:t>
+      </w:r>
+      <w:r>
+        <w:rPr>
+          <w:rFonts w:ascii="Times New Roman" w:hAnsi="Times New Roman" w:cs="Times New Roman"/>
+        </w:rPr>
+        <w:t>t</w:t>
+      </w:r>
+      <w:r>
+        <w:rPr>
+          <w:rFonts w:ascii="Times New Roman" w:hAnsi="Times New Roman" w:cs="Times New Roman"/>
+          <w:i/>
+        </w:rPr>
+        <w:t>ime</w:t>
+      </w:r>
+      <w:r>
+        <w:rPr>
+          <w:rFonts w:ascii="Times New Roman" w:hAnsi="Times New Roman" w:cs="Times New Roman"/>
+        </w:rPr>
+        <w:t>.</w:t>
+      </w:r>
+    </w:p>
+    <w:p>
+      <w:pPr>
+        <w:ind w:left="720" w:firstLine="720"/>
+        <w:rPr>
+          <w:rFonts w:ascii="Times New Roman" w:hAnsi="Times New Roman" w:cs="Times New Roman"/>
+        </w:rPr>
+      </w:pPr>
+      <w:r>
+        <w:rPr>
+          <w:rFonts w:ascii="Times New Roman" w:hAnsi="Times New Roman" w:cs="Times New Roman"/>
+        </w:rPr>
+        <w:t xml:space="preserve">Initialize </w:t>
+      </w:r>
+      <w:r>
+        <w:rPr>
+          <w:rFonts w:ascii="Times New Roman" w:hAnsi="Times New Roman" w:cs="Times New Roman"/>
+        </w:rPr>
+        <w:t xml:space="preserve">array </w:t>
+      </w:r>
+      <w:r>
+        <w:rPr>
+          <w:rFonts w:ascii="Times New Roman" w:hAnsi="Times New Roman" w:cs="Times New Roman"/>
+        </w:rPr>
+        <w:t xml:space="preserve">variables for each </w:t>
+      </w:r>
+      <w:r>
+        <w:rPr>
+          <w:rFonts w:ascii="Times New Roman" w:hAnsi="Times New Roman" w:cs="Times New Roman"/>
+        </w:rPr>
+        <w:t>cryptos and stock</w:t>
+      </w:r>
+      <w:r>
+        <w:rPr>
+          <w:rFonts w:ascii="Times New Roman" w:hAnsi="Times New Roman" w:cs="Times New Roman"/>
+        </w:rPr>
+        <w:t xml:space="preserve"> mentioned in the </w:t>
+      </w:r>
+      <w:r>
+        <w:rPr>
+          <w:rFonts w:ascii="Times New Roman" w:hAnsi="Times New Roman" w:cs="Times New Roman"/>
+        </w:rPr>
+        <w:t>CleanedDataset.csv</w:t>
+      </w:r>
+      <w:r>
+        <w:rPr>
+          <w:rFonts w:ascii="Times New Roman" w:hAnsi="Times New Roman" w:cs="Times New Roman"/>
+        </w:rPr>
+        <w:t xml:space="preserve"> </w:t>
+      </w:r>
+    </w:p>
+    <w:p>
+      <w:pPr>
+        <w:ind w:left="720" w:firstLine="720"/>
+        <w:rPr>
+          <w:rFonts w:ascii="Times New Roman" w:hAnsi="Times New Roman" w:cs="Times New Roman"/>
+          <w:b/>
+        </w:rPr>
+      </w:pPr>
+      <w:r>
+        <w:rPr>
+          <w:rFonts w:ascii="Times New Roman" w:hAnsi="Times New Roman" w:cs="Times New Roman"/>
+          <w:b/>
+        </w:rPr>
+        <w:t>For Loop:</w:t>
+      </w:r>
+      <w:r>
+        <w:rPr>
+          <w:rFonts w:ascii="Times New Roman" w:hAnsi="Times New Roman" w:cs="Times New Roman"/>
+          <w:b/>
+        </w:rPr>
+        <w:t xml:space="preserve"> </w:t>
+      </w:r>
+    </w:p>
+    <w:p>
+      <w:pPr>
+        <w:ind w:left="2160"/>
+        <w:rPr>
+          <w:rFonts w:ascii="Times New Roman" w:hAnsi="Times New Roman" w:cs="Times New Roman"/>
+        </w:rPr>
+      </w:pPr>
+      <w:r>
+        <w:rPr>
+          <w:rFonts w:ascii="Times New Roman" w:hAnsi="Times New Roman" w:cs="Times New Roman"/>
+        </w:rPr>
+        <w:t xml:space="preserve">Push the time data from the </w:t>
+      </w:r>
+      <w:r>
+        <w:rPr>
+          <w:rFonts w:ascii="Times New Roman" w:hAnsi="Times New Roman" w:cs="Times New Roman"/>
+        </w:rPr>
+        <w:t>CleanedDataset</w:t>
+      </w:r>
+      <w:r>
+        <w:rPr>
+          <w:rFonts w:ascii="Times New Roman" w:hAnsi="Times New Roman" w:cs="Times New Roman"/>
+        </w:rPr>
+        <w:t xml:space="preserve">.csv to </w:t>
+      </w:r>
+      <w:r>
+        <w:rPr>
+          <w:rFonts w:ascii="Times New Roman" w:hAnsi="Times New Roman" w:cs="Times New Roman"/>
+          <w:i/>
+        </w:rPr>
+        <w:t>t</w:t>
+      </w:r>
+      <w:r>
+        <w:rPr>
+          <w:rFonts w:ascii="Times New Roman" w:hAnsi="Times New Roman" w:cs="Times New Roman"/>
+          <w:i/>
+        </w:rPr>
+        <w:t>ime</w:t>
+      </w:r>
+      <w:r>
+        <w:rPr>
+          <w:rFonts w:ascii="Times New Roman" w:hAnsi="Times New Roman" w:cs="Times New Roman"/>
+        </w:rPr>
+        <w:t xml:space="preserve"> array</w:t>
+      </w:r>
+    </w:p>
+    <w:p>
+      <w:pPr>
+        <w:ind w:left="2160"/>
+        <w:rPr>
+          <w:rFonts w:ascii="Times New Roman" w:hAnsi="Times New Roman" w:cs="Times New Roman"/>
+        </w:rPr>
+      </w:pPr>
+      <w:r>
+        <w:rPr>
+          <w:rFonts w:ascii="Times New Roman" w:hAnsi="Times New Roman" w:cs="Times New Roman"/>
+        </w:rPr>
+        <w:t>Push</w:t>
+      </w:r>
+      <w:r>
+        <w:rPr>
+          <w:rFonts w:ascii="Times New Roman" w:hAnsi="Times New Roman" w:cs="Times New Roman"/>
+        </w:rPr>
+        <w:t xml:space="preserve"> a</w:t>
+      </w:r>
+      <w:r>
+        <w:rPr>
+          <w:rFonts w:ascii="Times New Roman" w:hAnsi="Times New Roman" w:cs="Times New Roman"/>
+        </w:rPr>
+        <w:t xml:space="preserve">ll the excel data of </w:t>
+      </w:r>
+      <w:r>
+        <w:rPr>
+          <w:rFonts w:ascii="Times New Roman" w:hAnsi="Times New Roman" w:cs="Times New Roman"/>
+        </w:rPr>
+        <w:t>cryptos</w:t>
+      </w:r>
+      <w:r>
+        <w:rPr>
+          <w:rFonts w:ascii="Times New Roman" w:hAnsi="Times New Roman" w:cs="Times New Roman"/>
+        </w:rPr>
+        <w:t xml:space="preserve"> and stocks to the </w:t>
+      </w:r>
+      <w:r>
+        <w:rPr>
+          <w:rFonts w:ascii="Times New Roman" w:hAnsi="Times New Roman" w:cs="Times New Roman"/>
+        </w:rPr>
+        <w:t>respective arrays</w:t>
+      </w:r>
+    </w:p>
+    <w:p>
+      <w:pPr>
+        <w:rPr>
+          <w:rFonts w:ascii="Times New Roman" w:hAnsi="Times New Roman" w:cs="Times New Roman"/>
+          <w:b/>
+        </w:rPr>
+      </w:pPr>
+      <w:r>
+        <w:rPr>
+          <w:rFonts w:ascii="Times New Roman" w:hAnsi="Times New Roman" w:cs="Times New Roman"/>
+        </w:rPr>
+        <w:tab/>
+      </w:r>
+      <w:r>
+        <w:rPr>
+          <w:rFonts w:ascii="Times New Roman" w:hAnsi="Times New Roman" w:cs="Times New Roman"/>
+        </w:rPr>
+        <w:tab/>
+      </w:r>
+      <w:r>
+        <w:rPr>
+          <w:rFonts w:ascii="Times New Roman" w:hAnsi="Times New Roman" w:cs="Times New Roman"/>
+          <w:b/>
+        </w:rPr>
+        <w:t>End Loop</w:t>
+      </w:r>
       <w:bookmarkStart w:id="0" w:name="_GoBack"/>
       <w:bookmarkEnd w:id="0"/>
+    </w:p>
+    <w:p>
+      <w:pPr>
+        <w:rPr>
+          <w:rFonts w:ascii="Times New Roman" w:hAnsi="Times New Roman" w:cs="Times New Roman"/>
+        </w:rPr>
+      </w:pPr>
+      <w:r>
+        <w:rPr>
+          <w:rFonts w:ascii="Times New Roman" w:hAnsi="Times New Roman" w:cs="Times New Roman"/>
+          <w:b/>
+        </w:rPr>
+        <w:tab/>
+      </w:r>
+      <w:r>
+        <w:rPr>
+          <w:rFonts w:ascii="Times New Roman" w:hAnsi="Times New Roman" w:cs="Times New Roman"/>
+          <w:b/>
+        </w:rPr>
+        <w:tab/>
+      </w:r>
+      <w:r>
+        <w:rPr>
+          <w:rFonts w:ascii="Times New Roman" w:hAnsi="Times New Roman" w:cs="Times New Roman"/>
+        </w:rPr>
+        <w:t>G</w:t>
+      </w:r>
+      <w:r>
+        <w:rPr>
+          <w:rFonts w:ascii="Times New Roman" w:hAnsi="Times New Roman" w:cs="Times New Roman"/>
+        </w:rPr>
+        <w:t>enerate chart using c3 library by mentioning x-axis and y axis</w:t>
+      </w:r>
+    </w:p>
+    <w:p>
+      <w:pPr>
+        <w:rPr>
+          <w:rFonts w:ascii="Times New Roman" w:hAnsi="Times New Roman" w:cs="Times New Roman"/>
+        </w:rPr>
+      </w:pPr>
+      <w:r>
+        <w:rPr>
+          <w:rFonts w:ascii="Times New Roman" w:hAnsi="Times New Roman" w:cs="Times New Roman"/>
+        </w:rPr>
+        <w:tab/>
+      </w:r>
+      <w:r>
+        <w:rPr>
+          <w:rFonts w:ascii="Times New Roman" w:hAnsi="Times New Roman" w:cs="Times New Roman"/>
+        </w:rPr>
+        <w:tab/>
+      </w:r>
+      <w:r>
+        <w:rPr>
+          <w:rFonts w:ascii="Times New Roman" w:hAnsi="Times New Roman" w:cs="Times New Roman"/>
+        </w:rPr>
+        <w:t>X</w:t>
+      </w:r>
+      <w:r>
+        <w:rPr>
+          <w:rFonts w:ascii="Times New Roman" w:hAnsi="Times New Roman" w:cs="Times New Roman"/>
+        </w:rPr>
+        <w:t>-axis as t</w:t>
+      </w:r>
+      <w:r>
+        <w:rPr>
+          <w:rFonts w:ascii="Times New Roman" w:hAnsi="Times New Roman" w:cs="Times New Roman"/>
+        </w:rPr>
+        <w:t xml:space="preserve">ime </w:t>
+      </w:r>
+      <w:r>
+        <w:rPr>
+          <w:rFonts w:ascii="Times New Roman" w:hAnsi="Times New Roman" w:cs="Times New Roman"/>
+        </w:rPr>
+        <w:t>array</w:t>
+      </w:r>
+      <w:r>
+        <w:rPr>
+          <w:rFonts w:ascii="Times New Roman" w:hAnsi="Times New Roman" w:cs="Times New Roman"/>
+        </w:rPr>
+        <w:t xml:space="preserve"> data</w:t>
+      </w:r>
+    </w:p>
+    <w:p>
+      <w:pPr>
+        <w:rPr>
+          <w:rFonts w:ascii="Times New Roman" w:hAnsi="Times New Roman" w:cs="Times New Roman"/>
+        </w:rPr>
+      </w:pPr>
+      <w:r>
+        <w:rPr>
+          <w:rFonts w:ascii="Times New Roman" w:hAnsi="Times New Roman" w:cs="Times New Roman"/>
+        </w:rPr>
+        <w:tab/>
+      </w:r>
+      <w:r>
+        <w:rPr>
+          <w:rFonts w:ascii="Times New Roman" w:hAnsi="Times New Roman" w:cs="Times New Roman"/>
+        </w:rPr>
+        <w:tab/>
+        <w:t>Y-axis as all the cryptos and st</w:t>
+      </w:r>
+      <w:r>
+        <w:rPr>
+          <w:rFonts w:ascii="Times New Roman" w:hAnsi="Times New Roman" w:cs="Times New Roman"/>
+        </w:rPr>
+        <w:t>o</w:t>
+      </w:r>
+      <w:r>
+        <w:rPr>
+          <w:rFonts w:ascii="Times New Roman" w:hAnsi="Times New Roman" w:cs="Times New Roman"/>
+        </w:rPr>
+        <w:t>cks</w:t>
+      </w:r>
+    </w:p>
+    <w:p>
+      <w:pPr>
+        <w:rPr>
+          <w:rFonts w:ascii="Times New Roman" w:hAnsi="Times New Roman" w:cs="Times New Roman"/>
+        </w:rPr>
+      </w:pPr>
+      <w:r>
+        <w:rPr>
+          <w:rFonts w:ascii="Times New Roman" w:hAnsi="Times New Roman" w:cs="Times New Roman"/>
+        </w:rPr>
+        <w:tab/>
+      </w:r>
+      <w:r>
+        <w:rPr>
+          <w:rFonts w:ascii="Times New Roman" w:hAnsi="Times New Roman" w:cs="Times New Roman"/>
+        </w:rPr>
+        <w:tab/>
+      </w:r>
+      <w:r>
+        <w:rPr>
+          <w:rFonts w:ascii="Times New Roman" w:hAnsi="Times New Roman" w:cs="Times New Roman"/>
+          <w:b/>
+        </w:rPr>
+        <w:t>Function</w:t>
+      </w:r>
+      <w:r>
+        <w:rPr>
+          <w:rFonts w:ascii="Times New Roman" w:hAnsi="Times New Roman" w:cs="Times New Roman"/>
+        </w:rPr>
+        <w:t xml:space="preserve"> </w:t>
+      </w:r>
+      <w:r>
+        <w:rPr>
+          <w:rFonts w:ascii="Times New Roman" w:hAnsi="Times New Roman" w:cs="Times New Roman"/>
+        </w:rPr>
+        <w:t>timedRefresh (timeoutPeriod)</w:t>
+      </w:r>
+    </w:p>
+    <w:p>
+      <w:pPr>
+        <w:ind w:left="2160"/>
+        <w:jc w:val="both"/>
+        <w:rPr>
+          <w:rFonts w:ascii="Times New Roman" w:hAnsi="Times New Roman" w:cs="Times New Roman"/>
+        </w:rPr>
+      </w:pPr>
+      <w:r>
+        <w:rPr>
+          <w:rFonts w:ascii="Times New Roman" w:hAnsi="Times New Roman" w:cs="Times New Roman"/>
+        </w:rPr>
+        <w:t>// timeoutPeriod (milliseconds) is the period of time for which the web page refreshes</w:t>
+      </w:r>
+    </w:p>
+    <w:p>
+      <w:pPr>
+        <w:ind w:left="2160"/>
+        <w:jc w:val="both"/>
+        <w:rPr>
+          <w:rFonts w:ascii="Times New Roman" w:hAnsi="Times New Roman" w:cs="Times New Roman"/>
+        </w:rPr>
+      </w:pPr>
+      <w:r>
+        <w:rPr>
+          <w:rFonts w:ascii="Times New Roman" w:hAnsi="Times New Roman" w:cs="Times New Roman"/>
+        </w:rPr>
+        <w:t>// Web page will reload for every 60 seconds i.e. 6000ms</w:t>
+      </w:r>
+    </w:p>
+    <w:p>
+      <w:pPr>
+        <w:rPr>
+          <w:rFonts w:ascii="Times New Roman" w:hAnsi="Times New Roman" w:cs="Times New Roman"/>
+          <w:b/>
+        </w:rPr>
+      </w:pPr>
+      <w:r>
+        <w:rPr>
+          <w:rFonts w:ascii="Times New Roman" w:hAnsi="Times New Roman" w:cs="Times New Roman"/>
+        </w:rPr>
+        <w:tab/>
+      </w:r>
+      <w:r>
+        <w:rPr>
+          <w:rFonts w:ascii="Times New Roman" w:hAnsi="Times New Roman" w:cs="Times New Roman"/>
+        </w:rPr>
+        <w:tab/>
+      </w:r>
+      <w:r>
+        <w:rPr>
+          <w:rFonts w:ascii="Times New Roman" w:hAnsi="Times New Roman" w:cs="Times New Roman"/>
+          <w:b/>
+        </w:rPr>
+        <w:t>End Function</w:t>
+      </w:r>
+      <w:r>
+        <w:rPr>
+          <w:rFonts w:ascii="Times New Roman" w:hAnsi="Times New Roman" w:cs="Times New Roman"/>
+          <w:b/>
+        </w:rPr>
+        <w:t xml:space="preserve"> </w:t>
+      </w:r>
+    </w:p>
+    <w:p>
+      <w:pPr>
+        <w:rPr>
+          <w:rFonts w:ascii="Times New Roman" w:hAnsi="Times New Roman" w:cs="Times New Roman"/>
+          <w:b/>
+        </w:rPr>
+      </w:pPr>
+      <w:r>
+        <w:rPr>
+          <w:rFonts w:ascii="Times New Roman" w:hAnsi="Times New Roman" w:cs="Times New Roman"/>
+        </w:rPr>
+        <w:tab/>
+      </w:r>
+      <w:r>
+        <w:rPr>
+          <w:rFonts w:ascii="Times New Roman" w:hAnsi="Times New Roman" w:cs="Times New Roman"/>
+          <w:b/>
+        </w:rPr>
+        <w:t>End Function</w:t>
+      </w:r>
+      <w:r>
+        <w:rPr>
+          <w:rFonts w:ascii="Times New Roman" w:hAnsi="Times New Roman" w:cs="Times New Roman"/>
+          <w:b/>
+        </w:rPr>
+        <w:t xml:space="preserve"> </w:t>
+      </w:r>
+    </w:p>
+    <w:p>
+      <w:pPr>
+        <w:rPr>
+          <w:rFonts w:ascii="Times New Roman" w:hAnsi="Times New Roman" w:cs="Times New Roman"/>
+          <w:b/>
+        </w:rPr>
+      </w:pPr>
+      <w:r>
+        <w:rPr>
+          <w:rFonts w:ascii="Times New Roman" w:hAnsi="Times New Roman" w:cs="Times New Roman"/>
+          <w:b/>
+        </w:rPr>
+        <w:t>End</w:t>
+      </w:r>
     </w:p>
     <w:p>
       <w:pPr>

</xml_diff>